<commit_message>
warn of repeated files names
</commit_message>
<xml_diff>
--- a/examples/document.docx
+++ b/examples/document.docx
@@ -557,7 +557,9 @@
         </w:rPr>
       </w:pPr>
       <w:r>
-        <w:rPr/>
+        <w:rPr>
+          <w:lang w:val="en-US" w:eastAsia="zh-CN" w:bidi="hi-IN"/>
+        </w:rPr>
       </w:r>
     </w:p>
     <w:p>

</xml_diff>

<commit_message>
avoid attaching the same file multiple times
</commit_message>
<xml_diff>
--- a/examples/document.docx
+++ b/examples/document.docx
@@ -4,17 +4,46 @@
   <w:body>
     <w:p>
       <w:pPr>
+        <w:pStyle w:val="Ttulododocumento"/>
+        <w:spacing w:before="240" w:after="120"/>
+        <w:rPr>
+          <w:lang w:val="en-US" w:eastAsia="zh-CN" w:bidi="hi-IN"/>
+        </w:rPr>
+      </w:pPr>
+      <w:r>
+        <w:rPr/>
+        <w:t>Lorem ipsum</w:t>
+      </w:r>
+    </w:p>
+    <w:p>
+      <w:pPr>
+        <w:pStyle w:val="Normal"/>
+        <w:bidi w:val="0"/>
+        <w:jc w:val="start"/>
+        <w:rPr>
+          <w:lang w:val="en-US" w:eastAsia="zh-CN" w:bidi="hi-IN"/>
+        </w:rPr>
+      </w:pPr>
+      <w:r>
+        <w:rPr>
+          <w:lang w:val="en-US" w:eastAsia="zh-CN" w:bidi="hi-IN"/>
+        </w:rPr>
+      </w:r>
+    </w:p>
+    <w:p>
+      <w:pPr>
         <w:pStyle w:val="Ttulo1"/>
-        <w:spacing w:before="240" w:after="120"/>
-        <w:rPr>
-          <w:lang w:val="en-US" w:eastAsia="zh-CN" w:bidi="hi-IN"/>
-        </w:rPr>
-      </w:pPr>
-      <w:r>
-        <w:rPr>
-          <w:lang w:val="en-US" w:eastAsia="zh-CN" w:bidi="hi-IN"/>
-        </w:rPr>
-        <w:t>Lorem ipsum</w:t>
+        <w:numPr>
+          <w:ilvl w:val="0"/>
+          <w:numId w:val="1"/>
+        </w:numPr>
+        <w:rPr>
+          <w:lang w:val="en-US" w:eastAsia="zh-CN" w:bidi="hi-IN"/>
+        </w:rPr>
+      </w:pPr>
+      <w:r>
+        <w:rPr/>
+        <w:t>Introduction</w:t>
       </w:r>
     </w:p>
     <w:p>
@@ -257,6 +286,72 @@
         <w:rPr>
           <w:lang w:val="en-US" w:eastAsia="zh-CN" w:bidi="hi-IN"/>
         </w:rPr>
+      </w:r>
+      <w:r>
+        <w:br w:type="page"/>
+      </w:r>
+    </w:p>
+    <w:p>
+      <w:pPr>
+        <w:pStyle w:val="Ttulo1"/>
+        <w:numPr>
+          <w:ilvl w:val="0"/>
+          <w:numId w:val="1"/>
+        </w:numPr>
+        <w:rPr>
+          <w:rFonts w:ascii="Liberation Serif" w:hAnsi="Liberation Serif" w:eastAsia="Noto Serif CJK SC" w:cs="Lohit Devanagari"/>
+          <w:b/>
+          <w:b/>
+          <w:bCs/>
+          <w:color w:val="auto"/>
+          <w:kern w:val="2"/>
+          <w:sz w:val="48"/>
+          <w:szCs w:val="48"/>
+          <w:lang w:val="pt-BR" w:eastAsia="zh-CN" w:bidi="hi-IN"/>
+        </w:rPr>
+      </w:pPr>
+      <w:r>
+        <w:rPr>
+          <w:rFonts w:eastAsia="Noto Serif CJK SC" w:cs="Lohit Devanagari"/>
+          <w:b/>
+          <w:bCs/>
+          <w:color w:val="auto"/>
+          <w:kern w:val="2"/>
+          <w:sz w:val="48"/>
+          <w:szCs w:val="48"/>
+          <w:lang w:val="pt-BR" w:eastAsia="zh-CN" w:bidi="hi-IN"/>
+        </w:rPr>
+        <w:t>Experiment</w:t>
+      </w:r>
+    </w:p>
+    <w:p>
+      <w:pPr>
+        <w:pStyle w:val="Normal"/>
+        <w:bidi w:val="0"/>
+        <w:jc w:val="start"/>
+        <w:rPr>
+          <w:lang w:val="en-US" w:eastAsia="zh-CN" w:bidi="hi-IN"/>
+        </w:rPr>
+      </w:pPr>
+      <w:r>
+        <w:rPr>
+          <w:lang w:val="en-US" w:eastAsia="zh-CN" w:bidi="hi-IN"/>
+        </w:rPr>
+      </w:r>
+    </w:p>
+    <w:p>
+      <w:pPr>
+        <w:pStyle w:val="Normal"/>
+        <w:bidi w:val="0"/>
+        <w:jc w:val="start"/>
+        <w:rPr>
+          <w:lang w:val="en-US" w:eastAsia="zh-CN" w:bidi="hi-IN"/>
+        </w:rPr>
+      </w:pPr>
+      <w:r>
+        <w:rPr>
+          <w:lang w:val="en-US" w:eastAsia="zh-CN" w:bidi="hi-IN"/>
+        </w:rPr>
         <w:t>Vivamus vestibulum magna sit amet justo consequat hendrerit. Ut id sodales felis. Nunc nec laoreet urna, ut viverra dolor. Cras consectetur ligula tempor ante blandit, eu suscipit massa feugiat. Maecenas eleifend, sapien et posuere luctus, diam enim vehicula sem, a fermentum est sem fermentum dui. Duis turpis mi, pulvinar et feugiat eget, maximus in nunc. Curabitur ac varius erat. Cras et lacus sit amet tellus mattis ornare eu eget dolor. Praesent lobortis venenatis dolor, et facilisis turpis vestibulum in. Aenean tristique turpis non nibh eleifend, id mattis lorem ultricies. Nullam viverra ultricies porta. Donec lorem dolor, semper tincidunt iaculis placerat, bibendum eu odio. Maecenas felis arcu, accumsan sit amet ex mattis, laoreet rhoncus elit. Curabitur accumsan, urna vel iaculis posuere, lacus nulla rhoncus lacus, vitae tempus diam mi eget erat. Proin non ex nec ex consectetur laoreet sed at urna.</w:t>
       </w:r>
     </w:p>
@@ -448,37 +543,6 @@
         <w:pStyle w:val="Normal"/>
         <w:bidi w:val="0"/>
         <w:jc w:val="start"/>
-        <w:rPr>
-          <w:lang w:val="en-US" w:eastAsia="zh-CN" w:bidi="hi-IN"/>
-        </w:rPr>
-      </w:pPr>
-      <w:r>
-        <w:rPr>
-          <w:lang w:val="en-US" w:eastAsia="zh-CN" w:bidi="hi-IN"/>
-        </w:rPr>
-        <w:t xml:space="preserve">Aenean nisl magna, vestibulum sit amet sapien non, laoreet varius velit. Etiam non sodales libero. Vestibulum dignissim lacinia ex, at fringilla mi posuere congue. Ut ornare, libero ac auctor varius, purus nulla eleifend turpis, ut facilisis lacus sem sit amet orci. Vestibulum eu tincidunt nisi, eget facilisis felis. Nam laoreet posuere risus vel varius. Vestibulum vel sem sagittis, sodales est eu, efficitur elit. </w:t>
-      </w:r>
-    </w:p>
-    <w:p>
-      <w:pPr>
-        <w:pStyle w:val="Normal"/>
-        <w:bidi w:val="0"/>
-        <w:jc w:val="start"/>
-        <w:rPr>
-          <w:lang w:val="en-US" w:eastAsia="zh-CN" w:bidi="hi-IN"/>
-        </w:rPr>
-      </w:pPr>
-      <w:r>
-        <w:rPr>
-          <w:lang w:val="en-US" w:eastAsia="zh-CN" w:bidi="hi-IN"/>
-        </w:rPr>
-      </w:r>
-    </w:p>
-    <w:p>
-      <w:pPr>
-        <w:pStyle w:val="Normal"/>
-        <w:bidi w:val="0"/>
-        <w:jc w:val="start"/>
         <w:rPr/>
       </w:pPr>
       <w:r>
@@ -545,6 +609,55 @@
           <w:lang w:val="en-US" w:eastAsia="zh-CN" w:bidi="hi-IN"/>
         </w:rPr>
         <w:t xml:space="preserve"> address.</w:t>
+      </w:r>
+    </w:p>
+    <w:p>
+      <w:pPr>
+        <w:pStyle w:val="Normal"/>
+        <w:bidi w:val="0"/>
+        <w:jc w:val="start"/>
+        <w:rPr>
+          <w:lang w:val="en-US" w:eastAsia="zh-CN" w:bidi="hi-IN"/>
+        </w:rPr>
+      </w:pPr>
+      <w:r>
+        <w:rPr>
+          <w:lang w:val="en-US" w:eastAsia="zh-CN" w:bidi="hi-IN"/>
+        </w:rPr>
+      </w:r>
+    </w:p>
+    <w:p>
+      <w:pPr>
+        <w:pStyle w:val="Normal"/>
+        <w:bidi w:val="0"/>
+        <w:jc w:val="start"/>
+        <w:rPr>
+          <w:lang w:val="en-US" w:eastAsia="zh-CN" w:bidi="hi-IN"/>
+        </w:rPr>
+      </w:pPr>
+      <w:r>
+        <w:rPr>
+          <w:lang w:val="en-US" w:eastAsia="zh-CN" w:bidi="hi-IN"/>
+        </w:rPr>
+      </w:r>
+      <w:r>
+        <w:br w:type="page"/>
+      </w:r>
+    </w:p>
+    <w:p>
+      <w:pPr>
+        <w:pStyle w:val="Ttulo1"/>
+        <w:numPr>
+          <w:ilvl w:val="0"/>
+          <w:numId w:val="1"/>
+        </w:numPr>
+        <w:rPr>
+          <w:lang w:val="en-US" w:eastAsia="zh-CN" w:bidi="hi-IN"/>
+        </w:rPr>
+      </w:pPr>
+      <w:r>
+        <w:rPr/>
+        <w:t>Conclusion</w:t>
       </w:r>
     </w:p>
     <w:p>
@@ -682,6 +795,246 @@
     </w:sectPr>
   </w:body>
 </w:document>
+</file>
+
+<file path=word/numbering.xml><?xml version="1.0" encoding="utf-8"?>
+<w:numbering xmlns:w="http://schemas.openxmlformats.org/wordprocessingml/2006/main" xmlns:o="urn:schemas-microsoft-com:office:office" xmlns:r="http://schemas.openxmlformats.org/officeDocument/2006/relationships" xmlns:v="urn:schemas-microsoft-com:vml">
+  <w:abstractNum w:abstractNumId="1">
+    <w:lvl w:ilvl="0">
+      <w:start w:val="1"/>
+      <w:numFmt w:val="decimal"/>
+      <w:lvlText w:val="%1."/>
+      <w:lvlJc w:val="start"/>
+      <w:pPr>
+        <w:tabs>
+          <w:tab w:val="num" w:pos="397"/>
+        </w:tabs>
+        <w:ind w:start="754" w:hanging="397"/>
+      </w:pPr>
+    </w:lvl>
+    <w:lvl w:ilvl="1">
+      <w:start w:val="1"/>
+      <w:numFmt w:val="decimal"/>
+      <w:lvlText w:val="%2."/>
+      <w:lvlJc w:val="start"/>
+      <w:pPr>
+        <w:tabs>
+          <w:tab w:val="num" w:pos="794"/>
+        </w:tabs>
+        <w:ind w:start="1151" w:hanging="397"/>
+      </w:pPr>
+    </w:lvl>
+    <w:lvl w:ilvl="2">
+      <w:start w:val="1"/>
+      <w:numFmt w:val="decimal"/>
+      <w:lvlText w:val="%3."/>
+      <w:lvlJc w:val="start"/>
+      <w:pPr>
+        <w:tabs>
+          <w:tab w:val="num" w:pos="1191"/>
+        </w:tabs>
+        <w:ind w:start="1548" w:hanging="397"/>
+      </w:pPr>
+    </w:lvl>
+    <w:lvl w:ilvl="3">
+      <w:start w:val="1"/>
+      <w:numFmt w:val="decimal"/>
+      <w:lvlText w:val="%4."/>
+      <w:lvlJc w:val="start"/>
+      <w:pPr>
+        <w:tabs>
+          <w:tab w:val="num" w:pos="1588"/>
+        </w:tabs>
+        <w:ind w:start="1945" w:hanging="397"/>
+      </w:pPr>
+    </w:lvl>
+    <w:lvl w:ilvl="4">
+      <w:start w:val="1"/>
+      <w:numFmt w:val="decimal"/>
+      <w:lvlText w:val="%5."/>
+      <w:lvlJc w:val="start"/>
+      <w:pPr>
+        <w:tabs>
+          <w:tab w:val="num" w:pos="1985"/>
+        </w:tabs>
+        <w:ind w:start="2342" w:hanging="397"/>
+      </w:pPr>
+    </w:lvl>
+    <w:lvl w:ilvl="5">
+      <w:start w:val="1"/>
+      <w:numFmt w:val="decimal"/>
+      <w:lvlText w:val="%6."/>
+      <w:lvlJc w:val="start"/>
+      <w:pPr>
+        <w:tabs>
+          <w:tab w:val="num" w:pos="2381"/>
+        </w:tabs>
+        <w:ind w:start="2738" w:hanging="397"/>
+      </w:pPr>
+    </w:lvl>
+    <w:lvl w:ilvl="6">
+      <w:start w:val="1"/>
+      <w:numFmt w:val="decimal"/>
+      <w:lvlText w:val="%7."/>
+      <w:lvlJc w:val="start"/>
+      <w:pPr>
+        <w:tabs>
+          <w:tab w:val="num" w:pos="2778"/>
+        </w:tabs>
+        <w:ind w:start="3135" w:hanging="397"/>
+      </w:pPr>
+    </w:lvl>
+    <w:lvl w:ilvl="7">
+      <w:start w:val="1"/>
+      <w:numFmt w:val="decimal"/>
+      <w:lvlText w:val="%8."/>
+      <w:lvlJc w:val="start"/>
+      <w:pPr>
+        <w:tabs>
+          <w:tab w:val="num" w:pos="3175"/>
+        </w:tabs>
+        <w:ind w:start="3532" w:hanging="397"/>
+      </w:pPr>
+    </w:lvl>
+    <w:lvl w:ilvl="8">
+      <w:start w:val="1"/>
+      <w:numFmt w:val="decimal"/>
+      <w:lvlText w:val="%9."/>
+      <w:lvlJc w:val="start"/>
+      <w:pPr>
+        <w:tabs>
+          <w:tab w:val="num" w:pos="3572"/>
+        </w:tabs>
+        <w:ind w:start="3929" w:hanging="397"/>
+      </w:pPr>
+    </w:lvl>
+  </w:abstractNum>
+  <w:abstractNum w:abstractNumId="2">
+    <w:lvl w:ilvl="0">
+      <w:start w:val="1"/>
+      <w:numFmt w:val="none"/>
+      <w:suff w:val="nothing"/>
+      <w:lvlText w:val=""/>
+      <w:lvlJc w:val="start"/>
+      <w:pPr>
+        <w:tabs>
+          <w:tab w:val="num" w:pos="0"/>
+        </w:tabs>
+        <w:ind w:start="0" w:hanging="0"/>
+      </w:pPr>
+    </w:lvl>
+    <w:lvl w:ilvl="1">
+      <w:start w:val="1"/>
+      <w:numFmt w:val="none"/>
+      <w:suff w:val="nothing"/>
+      <w:lvlText w:val=""/>
+      <w:lvlJc w:val="start"/>
+      <w:pPr>
+        <w:tabs>
+          <w:tab w:val="num" w:pos="0"/>
+        </w:tabs>
+        <w:ind w:start="0" w:hanging="0"/>
+      </w:pPr>
+    </w:lvl>
+    <w:lvl w:ilvl="2">
+      <w:start w:val="1"/>
+      <w:numFmt w:val="none"/>
+      <w:suff w:val="nothing"/>
+      <w:lvlText w:val=""/>
+      <w:lvlJc w:val="start"/>
+      <w:pPr>
+        <w:tabs>
+          <w:tab w:val="num" w:pos="0"/>
+        </w:tabs>
+        <w:ind w:start="0" w:hanging="0"/>
+      </w:pPr>
+    </w:lvl>
+    <w:lvl w:ilvl="3">
+      <w:start w:val="1"/>
+      <w:numFmt w:val="none"/>
+      <w:suff w:val="nothing"/>
+      <w:lvlText w:val=""/>
+      <w:lvlJc w:val="start"/>
+      <w:pPr>
+        <w:tabs>
+          <w:tab w:val="num" w:pos="0"/>
+        </w:tabs>
+        <w:ind w:start="0" w:hanging="0"/>
+      </w:pPr>
+    </w:lvl>
+    <w:lvl w:ilvl="4">
+      <w:start w:val="1"/>
+      <w:numFmt w:val="none"/>
+      <w:suff w:val="nothing"/>
+      <w:lvlText w:val=""/>
+      <w:lvlJc w:val="start"/>
+      <w:pPr>
+        <w:tabs>
+          <w:tab w:val="num" w:pos="0"/>
+        </w:tabs>
+        <w:ind w:start="0" w:hanging="0"/>
+      </w:pPr>
+    </w:lvl>
+    <w:lvl w:ilvl="5">
+      <w:start w:val="1"/>
+      <w:numFmt w:val="none"/>
+      <w:suff w:val="nothing"/>
+      <w:lvlText w:val=""/>
+      <w:lvlJc w:val="start"/>
+      <w:pPr>
+        <w:tabs>
+          <w:tab w:val="num" w:pos="0"/>
+        </w:tabs>
+        <w:ind w:start="0" w:hanging="0"/>
+      </w:pPr>
+    </w:lvl>
+    <w:lvl w:ilvl="6">
+      <w:start w:val="1"/>
+      <w:numFmt w:val="none"/>
+      <w:suff w:val="nothing"/>
+      <w:lvlText w:val=""/>
+      <w:lvlJc w:val="start"/>
+      <w:pPr>
+        <w:tabs>
+          <w:tab w:val="num" w:pos="0"/>
+        </w:tabs>
+        <w:ind w:start="0" w:hanging="0"/>
+      </w:pPr>
+    </w:lvl>
+    <w:lvl w:ilvl="7">
+      <w:start w:val="1"/>
+      <w:numFmt w:val="none"/>
+      <w:suff w:val="nothing"/>
+      <w:lvlText w:val=""/>
+      <w:lvlJc w:val="start"/>
+      <w:pPr>
+        <w:tabs>
+          <w:tab w:val="num" w:pos="0"/>
+        </w:tabs>
+        <w:ind w:start="0" w:hanging="0"/>
+      </w:pPr>
+    </w:lvl>
+    <w:lvl w:ilvl="8">
+      <w:start w:val="1"/>
+      <w:numFmt w:val="none"/>
+      <w:suff w:val="nothing"/>
+      <w:lvlText w:val=""/>
+      <w:lvlJc w:val="start"/>
+      <w:pPr>
+        <w:tabs>
+          <w:tab w:val="num" w:pos="0"/>
+        </w:tabs>
+        <w:ind w:start="0" w:hanging="0"/>
+      </w:pPr>
+    </w:lvl>
+  </w:abstractNum>
+  <w:num w:numId="1">
+    <w:abstractNumId w:val="1"/>
+  </w:num>
+  <w:num w:numId="2">
+    <w:abstractNumId w:val="2"/>
+  </w:num>
+</w:numbering>
 </file>
 
 <file path=word/styles.xml><?xml version="1.0" encoding="utf-8"?>
@@ -788,6 +1141,11 @@
       <w:lang w:val="zxx" w:eastAsia="zxx" w:bidi="zxx"/>
     </w:rPr>
   </w:style>
+  <w:style w:type="character" w:styleId="Smbolosdenumerao">
+    <w:name w:val="Símbolos de numeração"/>
+    <w:qFormat/>
+    <w:rPr/>
+  </w:style>
   <w:style w:type="paragraph" w:styleId="Ttulo">
     <w:name w:val="Título"/>
     <w:basedOn w:val="Normal"/>
@@ -878,5 +1236,9 @@
       <w:szCs w:val="56"/>
     </w:rPr>
   </w:style>
+  <w:style w:type="numbering" w:styleId="Numerao123">
+    <w:name w:val="Numeração 123"/>
+    <w:qFormat/>
+  </w:style>
 </w:styles>
 </file>
</xml_diff>

<commit_message>
fix to deal with docx created by microsoft word
</commit_message>
<xml_diff>
--- a/examples/document.docx
+++ b/examples/document.docx
@@ -4,7 +4,7 @@
   <w:body>
     <w:p>
       <w:pPr>
-        <w:pStyle w:val="Ttulododocumento"/>
+        <w:pStyle w:val="Title"/>
         <w:spacing w:before="240" w:after="120"/>
         <w:rPr>
           <w:lang w:val="en-US" w:eastAsia="zh-CN" w:bidi="hi-IN"/>
@@ -32,7 +32,7 @@
     </w:p>
     <w:p>
       <w:pPr>
-        <w:pStyle w:val="Ttulo1"/>
+        <w:pStyle w:val="Heading1"/>
         <w:numPr>
           <w:ilvl w:val="0"/>
           <w:numId w:val="1"/>
@@ -134,7 +134,7 @@
         <w:rPr>
           <w:lang w:val="en-US" w:eastAsia="zh-CN" w:bidi="hi-IN"/>
         </w:rPr>
-        <w:t xml:space="preserve">This is the </w:t>
+        <w:t xml:space="preserve">First local table file: </w:t>
       </w:r>
       <w:hyperlink r:id="rId2">
         <w:r>
@@ -142,15 +142,9 @@
             <w:rStyle w:val="LinkdaInternet"/>
             <w:lang w:val="en-US" w:eastAsia="zh-CN" w:bidi="hi-IN"/>
           </w:rPr>
-          <w:t>hyperlink</w:t>
+          <w:t>link</w:t>
         </w:r>
       </w:hyperlink>
-      <w:r>
-        <w:rPr>
-          <w:lang w:val="en-US" w:eastAsia="zh-CN" w:bidi="hi-IN"/>
-        </w:rPr>
-        <w:t xml:space="preserve"> for the first local table file.</w:t>
-      </w:r>
     </w:p>
     <w:p>
       <w:pPr>
@@ -240,7 +234,13 @@
         <w:rPr>
           <w:lang w:val="en-US" w:eastAsia="zh-CN" w:bidi="hi-IN"/>
         </w:rPr>
-        <w:t xml:space="preserve">This is the </w:t>
+        <w:t>Second local table file:</w:t>
+      </w:r>
+      <w:r>
+        <w:rPr>
+          <w:lang w:val="en-US" w:eastAsia="zh-CN" w:bidi="hi-IN"/>
+        </w:rPr>
+        <w:t xml:space="preserve"> </w:t>
       </w:r>
       <w:hyperlink r:id="rId3">
         <w:r>
@@ -248,15 +248,9 @@
             <w:rStyle w:val="LinkdaInternet"/>
             <w:lang w:val="en-US" w:eastAsia="zh-CN" w:bidi="hi-IN"/>
           </w:rPr>
-          <w:t>hyperlink</w:t>
+          <w:t>link</w:t>
         </w:r>
       </w:hyperlink>
-      <w:r>
-        <w:rPr>
-          <w:lang w:val="en-US" w:eastAsia="zh-CN" w:bidi="hi-IN"/>
-        </w:rPr>
-        <w:t xml:space="preserve"> for the second local table file.</w:t>
-      </w:r>
     </w:p>
     <w:p>
       <w:pPr>
@@ -293,7 +287,7 @@
     </w:p>
     <w:p>
       <w:pPr>
-        <w:pStyle w:val="Ttulo1"/>
+        <w:pStyle w:val="Heading1"/>
         <w:numPr>
           <w:ilvl w:val="0"/>
           <w:numId w:val="1"/>
@@ -474,7 +468,7 @@
         <w:rPr>
           <w:lang w:val="en-US" w:eastAsia="zh-CN" w:bidi="hi-IN"/>
         </w:rPr>
-        <w:t xml:space="preserve">This is the </w:t>
+        <w:t xml:space="preserve">First local image file: </w:t>
       </w:r>
       <w:hyperlink r:id="rId4">
         <w:r>
@@ -482,15 +476,9 @@
             <w:rStyle w:val="LinkdaInternet"/>
             <w:lang w:val="en-US" w:eastAsia="zh-CN" w:bidi="hi-IN"/>
           </w:rPr>
-          <w:t>hyperlink</w:t>
+          <w:t>link</w:t>
         </w:r>
       </w:hyperlink>
-      <w:r>
-        <w:rPr>
-          <w:lang w:val="en-US" w:eastAsia="zh-CN" w:bidi="hi-IN"/>
-        </w:rPr>
-        <w:t xml:space="preserve"> for the first local image file.</w:t>
-      </w:r>
     </w:p>
     <w:p>
       <w:pPr>
@@ -646,7 +634,7 @@
     </w:p>
     <w:p>
       <w:pPr>
-        <w:pStyle w:val="Ttulo1"/>
+        <w:pStyle w:val="Heading1"/>
         <w:numPr>
           <w:ilvl w:val="0"/>
           <w:numId w:val="1"/>
@@ -1074,10 +1062,10 @@
       <w:lang w:val="pt-BR" w:eastAsia="zh-CN" w:bidi="hi-IN"/>
     </w:rPr>
   </w:style>
-  <w:style w:type="paragraph" w:styleId="Ttulo1">
+  <w:style w:type="paragraph" w:styleId="Heading1">
     <w:name w:val="Heading 1"/>
     <w:basedOn w:val="Ttulo"/>
-    <w:next w:val="Corpodotexto"/>
+    <w:next w:val="TextBody"/>
     <w:qFormat/>
     <w:pPr>
       <w:spacing w:before="240" w:after="120"/>
@@ -1091,10 +1079,10 @@
       <w:szCs w:val="48"/>
     </w:rPr>
   </w:style>
-  <w:style w:type="paragraph" w:styleId="Ttulo4">
+  <w:style w:type="paragraph" w:styleId="Heading4">
     <w:name w:val="Heading 4"/>
     <w:basedOn w:val="Ttulo"/>
-    <w:next w:val="Corpodotexto"/>
+    <w:next w:val="TextBody"/>
     <w:qFormat/>
     <w:pPr>
       <w:spacing w:before="120" w:after="120"/>
@@ -1108,10 +1096,10 @@
       <w:szCs w:val="24"/>
     </w:rPr>
   </w:style>
-  <w:style w:type="paragraph" w:styleId="Ttulo5">
+  <w:style w:type="paragraph" w:styleId="Heading5">
     <w:name w:val="Heading 5"/>
     <w:basedOn w:val="Ttulo"/>
-    <w:next w:val="Corpodotexto"/>
+    <w:next w:val="TextBody"/>
     <w:qFormat/>
     <w:pPr>
       <w:spacing w:before="120" w:after="60"/>
@@ -1127,6 +1115,7 @@
   </w:style>
   <w:style w:type="character" w:styleId="LinkdaInternet">
     <w:name w:val="Link da Internet"/>
+    <w:qFormat/>
     <w:rPr>
       <w:color w:val="000080"/>
       <w:u w:val="single"/>
@@ -1135,6 +1124,7 @@
   </w:style>
   <w:style w:type="character" w:styleId="Linkdainternetvisitado">
     <w:name w:val="Link da internet visitado"/>
+    <w:qFormat/>
     <w:rPr>
       <w:color w:val="800000"/>
       <w:u w:val="single"/>
@@ -1146,10 +1136,18 @@
     <w:qFormat/>
     <w:rPr/>
   </w:style>
-  <w:style w:type="paragraph" w:styleId="Ttulo">
-    <w:name w:val="Título"/>
+  <w:style w:type="character" w:styleId="InternetLink">
+    <w:name w:val="Hyperlink"/>
+    <w:rPr>
+      <w:color w:val="000080"/>
+      <w:u w:val="single"/>
+      <w:lang w:val="zxx" w:eastAsia="zxx" w:bidi="zxx"/>
+    </w:rPr>
+  </w:style>
+  <w:style w:type="paragraph" w:styleId="Heading">
+    <w:name w:val="Heading"/>
     <w:basedOn w:val="Normal"/>
-    <w:next w:val="Corpodotexto"/>
+    <w:next w:val="TextBody"/>
     <w:qFormat/>
     <w:pPr>
       <w:keepNext w:val="true"/>
@@ -1161,7 +1159,7 @@
       <w:szCs w:val="28"/>
     </w:rPr>
   </w:style>
-  <w:style w:type="paragraph" w:styleId="Corpodotexto">
+  <w:style w:type="paragraph" w:styleId="TextBody">
     <w:name w:val="Body Text"/>
     <w:basedOn w:val="Normal"/>
     <w:pPr>
@@ -1169,15 +1167,15 @@
     </w:pPr>
     <w:rPr/>
   </w:style>
-  <w:style w:type="paragraph" w:styleId="Lista">
+  <w:style w:type="paragraph" w:styleId="List">
     <w:name w:val="List"/>
-    <w:basedOn w:val="Corpodotexto"/>
+    <w:basedOn w:val="TextBody"/>
     <w:pPr/>
     <w:rPr>
       <w:rFonts w:cs="Lohit Devanagari"/>
     </w:rPr>
   </w:style>
-  <w:style w:type="paragraph" w:styleId="Legenda">
+  <w:style w:type="paragraph" w:styleId="Caption">
     <w:name w:val="Caption"/>
     <w:basedOn w:val="Normal"/>
     <w:qFormat/>
@@ -1193,6 +1191,32 @@
       <w:szCs w:val="24"/>
     </w:rPr>
   </w:style>
+  <w:style w:type="paragraph" w:styleId="Index">
+    <w:name w:val="Index"/>
+    <w:basedOn w:val="Normal"/>
+    <w:qFormat/>
+    <w:pPr>
+      <w:suppressLineNumbers/>
+    </w:pPr>
+    <w:rPr>
+      <w:rFonts w:cs="Lohit Devanagari"/>
+    </w:rPr>
+  </w:style>
+  <w:style w:type="paragraph" w:styleId="Ttulo">
+    <w:name w:val="Título"/>
+    <w:basedOn w:val="Normal"/>
+    <w:next w:val="TextBody"/>
+    <w:qFormat/>
+    <w:pPr>
+      <w:keepNext w:val="true"/>
+      <w:spacing w:before="240" w:after="120"/>
+    </w:pPr>
+    <w:rPr>
+      <w:rFonts w:ascii="Liberation Sans" w:hAnsi="Liberation Sans" w:eastAsia="Noto Sans CJK SC" w:cs="Lohit Devanagari"/>
+      <w:sz w:val="28"/>
+      <w:szCs w:val="28"/>
+    </w:rPr>
+  </w:style>
   <w:style w:type="paragraph" w:styleId="Ndice">
     <w:name w:val="Índice"/>
     <w:basedOn w:val="Normal"/>
@@ -1207,7 +1231,7 @@
   <w:style w:type="paragraph" w:styleId="Linhahorizontal">
     <w:name w:val="Linha horizontal"/>
     <w:basedOn w:val="Normal"/>
-    <w:next w:val="Corpodotexto"/>
+    <w:next w:val="TextBody"/>
     <w:qFormat/>
     <w:pPr>
       <w:suppressLineNumbers/>
@@ -1221,10 +1245,10 @@
       <w:szCs w:val="12"/>
     </w:rPr>
   </w:style>
-  <w:style w:type="paragraph" w:styleId="Ttulododocumento">
+  <w:style w:type="paragraph" w:styleId="Title">
     <w:name w:val="Title"/>
     <w:basedOn w:val="Ttulo"/>
-    <w:next w:val="Corpodotexto"/>
+    <w:next w:val="TextBody"/>
     <w:qFormat/>
     <w:pPr>
       <w:jc w:val="center"/>

</xml_diff>

<commit_message>
replace pushpin with appearance stream
</commit_message>
<xml_diff>
--- a/examples/document.docx
+++ b/examples/document.docx
@@ -1,6 +1,6 @@
 
 <file path=word/document.xml><?xml version="1.0" encoding="utf-8"?>
-<w:document xmlns:o="urn:schemas-microsoft-com:office:office" xmlns:r="http://schemas.openxmlformats.org/officeDocument/2006/relationships" xmlns:v="urn:schemas-microsoft-com:vml" xmlns:w="http://schemas.openxmlformats.org/wordprocessingml/2006/main" xmlns:w10="urn:schemas-microsoft-com:office:word" xmlns:wp="http://schemas.openxmlformats.org/drawingml/2006/wordprocessingDrawing" xmlns:wps="http://schemas.microsoft.com/office/word/2010/wordprocessingShape" xmlns:wpg="http://schemas.microsoft.com/office/word/2010/wordprocessingGroup" xmlns:mc="http://schemas.openxmlformats.org/markup-compatibility/2006" xmlns:wp14="http://schemas.microsoft.com/office/word/2010/wordprocessingDrawing" xmlns:w14="http://schemas.microsoft.com/office/word/2010/wordml" mc:Ignorable="w14 wp14">
+<w:document xmlns:o="urn:schemas-microsoft-com:office:office" xmlns:r="http://schemas.openxmlformats.org/officeDocument/2006/relationships" xmlns:v="urn:schemas-microsoft-com:vml" xmlns:w="http://schemas.openxmlformats.org/wordprocessingml/2006/main" xmlns:w10="urn:schemas-microsoft-com:office:word" xmlns:wp="http://schemas.openxmlformats.org/drawingml/2006/wordprocessingDrawing" xmlns:wps="http://schemas.microsoft.com/office/word/2010/wordprocessingShape" xmlns:wpg="http://schemas.microsoft.com/office/word/2010/wordprocessingGroup" xmlns:mc="http://schemas.openxmlformats.org/markup-compatibility/2006" xmlns:wp14="http://schemas.microsoft.com/office/word/2010/wordprocessingDrawing" xmlns:w14="http://schemas.microsoft.com/office/word/2010/wordml" xmlns:w15="http://schemas.microsoft.com/office/word/2012/wordml" mc:Ignorable="w14 wp14 w15">
   <w:body>
     <w:p>
       <w:pPr>
@@ -142,7 +142,7 @@
             <w:rStyle w:val="LinkdaInternet"/>
             <w:lang w:val="en-US" w:eastAsia="zh-CN" w:bidi="hi-IN"/>
           </w:rPr>
-          <w:t>link</w:t>
+          <w:t>This is the data of the first table</w:t>
         </w:r>
       </w:hyperlink>
     </w:p>
@@ -234,13 +234,7 @@
         <w:rPr>
           <w:lang w:val="en-US" w:eastAsia="zh-CN" w:bidi="hi-IN"/>
         </w:rPr>
-        <w:t>Second local table file:</w:t>
-      </w:r>
-      <w:r>
-        <w:rPr>
-          <w:lang w:val="en-US" w:eastAsia="zh-CN" w:bidi="hi-IN"/>
-        </w:rPr>
-        <w:t xml:space="preserve"> </w:t>
+        <w:t xml:space="preserve">Second local table file: </w:t>
       </w:r>
       <w:hyperlink r:id="rId3">
         <w:r>
@@ -248,7 +242,7 @@
             <w:rStyle w:val="LinkdaInternet"/>
             <w:lang w:val="en-US" w:eastAsia="zh-CN" w:bidi="hi-IN"/>
           </w:rPr>
-          <w:t>link</w:t>
+          <w:t>This is the data of the second table</w:t>
         </w:r>
       </w:hyperlink>
     </w:p>
@@ -775,7 +769,7 @@
     <w:sectPr>
       <w:type w:val="nextPage"/>
       <w:pgSz w:w="11906" w:h="16838"/>
-      <w:pgMar w:left="1134" w:right="1134" w:header="0" w:top="1134" w:footer="0" w:bottom="1134" w:gutter="0"/>
+      <w:pgMar w:left="1134" w:right="1134" w:gutter="0" w:header="0" w:top="1134" w:footer="0" w:bottom="1134"/>
       <w:pgNumType w:fmt="decimal"/>
       <w:formProt w:val="false"/>
       <w:textDirection w:val="lrTb"/>
@@ -786,7 +780,7 @@
 </file>
 
 <file path=word/numbering.xml><?xml version="1.0" encoding="utf-8"?>
-<w:numbering xmlns:w="http://schemas.openxmlformats.org/wordprocessingml/2006/main" xmlns:o="urn:schemas-microsoft-com:office:office" xmlns:r="http://schemas.openxmlformats.org/officeDocument/2006/relationships" xmlns:v="urn:schemas-microsoft-com:vml">
+<w:numbering xmlns:w="http://schemas.openxmlformats.org/wordprocessingml/2006/main" xmlns:o="urn:schemas-microsoft-com:office:office" xmlns:r="http://schemas.openxmlformats.org/officeDocument/2006/relationships" xmlns:v="urn:schemas-microsoft-com:vml" xmlns:mc="http://schemas.openxmlformats.org/markup-compatibility/2006" xmlns:w14="http://schemas.microsoft.com/office/word/2010/wordml" mc:Ignorable="w14">
   <w:abstractNum w:abstractNumId="1">
     <w:lvl w:ilvl="0">
       <w:start w:val="1"/>
@@ -799,6 +793,7 @@
         </w:tabs>
         <w:ind w:start="754" w:hanging="397"/>
       </w:pPr>
+      <w:rPr/>
     </w:lvl>
     <w:lvl w:ilvl="1">
       <w:start w:val="1"/>
@@ -811,6 +806,7 @@
         </w:tabs>
         <w:ind w:start="1151" w:hanging="397"/>
       </w:pPr>
+      <w:rPr/>
     </w:lvl>
     <w:lvl w:ilvl="2">
       <w:start w:val="1"/>
@@ -823,6 +819,7 @@
         </w:tabs>
         <w:ind w:start="1548" w:hanging="397"/>
       </w:pPr>
+      <w:rPr/>
     </w:lvl>
     <w:lvl w:ilvl="3">
       <w:start w:val="1"/>
@@ -835,6 +832,7 @@
         </w:tabs>
         <w:ind w:start="1945" w:hanging="397"/>
       </w:pPr>
+      <w:rPr/>
     </w:lvl>
     <w:lvl w:ilvl="4">
       <w:start w:val="1"/>
@@ -847,6 +845,7 @@
         </w:tabs>
         <w:ind w:start="2342" w:hanging="397"/>
       </w:pPr>
+      <w:rPr/>
     </w:lvl>
     <w:lvl w:ilvl="5">
       <w:start w:val="1"/>
@@ -859,6 +858,7 @@
         </w:tabs>
         <w:ind w:start="2738" w:hanging="397"/>
       </w:pPr>
+      <w:rPr/>
     </w:lvl>
     <w:lvl w:ilvl="6">
       <w:start w:val="1"/>
@@ -871,6 +871,7 @@
         </w:tabs>
         <w:ind w:start="3135" w:hanging="397"/>
       </w:pPr>
+      <w:rPr/>
     </w:lvl>
     <w:lvl w:ilvl="7">
       <w:start w:val="1"/>
@@ -883,6 +884,7 @@
         </w:tabs>
         <w:ind w:start="3532" w:hanging="397"/>
       </w:pPr>
+      <w:rPr/>
     </w:lvl>
     <w:lvl w:ilvl="8">
       <w:start w:val="1"/>
@@ -895,6 +897,7 @@
         </w:tabs>
         <w:ind w:start="3929" w:hanging="397"/>
       </w:pPr>
+      <w:rPr/>
     </w:lvl>
   </w:abstractNum>
   <w:abstractNum w:abstractNumId="2">
@@ -1032,7 +1035,6 @@
       <w:rPr>
         <w:rFonts w:ascii="Liberation Serif" w:hAnsi="Liberation Serif" w:eastAsia="Noto Serif CJK SC" w:cs="Lohit Devanagari"/>
         <w:kern w:val="2"/>
-        <w:sz w:val="20"/>
         <w:szCs w:val="24"/>
         <w:lang w:val="pt-BR" w:eastAsia="zh-CN" w:bidi="hi-IN"/>
       </w:rPr>

</xml_diff>

<commit_message>
creat appearance stream for each annotation
</commit_message>
<xml_diff>
--- a/examples/document.docx
+++ b/examples/document.docx
@@ -1,6 +1,6 @@
 
 <file path=word/document.xml><?xml version="1.0" encoding="utf-8"?>
-<w:document xmlns:o="urn:schemas-microsoft-com:office:office" xmlns:r="http://schemas.openxmlformats.org/officeDocument/2006/relationships" xmlns:v="urn:schemas-microsoft-com:vml" xmlns:w="http://schemas.openxmlformats.org/wordprocessingml/2006/main" xmlns:w10="urn:schemas-microsoft-com:office:word" xmlns:wp="http://schemas.openxmlformats.org/drawingml/2006/wordprocessingDrawing" xmlns:wps="http://schemas.microsoft.com/office/word/2010/wordprocessingShape" xmlns:wpg="http://schemas.microsoft.com/office/word/2010/wordprocessingGroup" xmlns:mc="http://schemas.openxmlformats.org/markup-compatibility/2006" xmlns:wp14="http://schemas.microsoft.com/office/word/2010/wordprocessingDrawing" xmlns:w14="http://schemas.microsoft.com/office/word/2010/wordml" xmlns:w15="http://schemas.microsoft.com/office/word/2012/wordml" mc:Ignorable="w14 wp14 w15">
+<w:document xmlns:o="urn:schemas-microsoft-com:office:office" xmlns:r="http://schemas.openxmlformats.org/officeDocument/2006/relationships" xmlns:v="urn:schemas-microsoft-com:vml" xmlns:w="http://schemas.openxmlformats.org/wordprocessingml/2006/main" xmlns:w10="urn:schemas-microsoft-com:office:word" xmlns:wp="http://schemas.openxmlformats.org/drawingml/2006/wordprocessingDrawing" xmlns:wps="http://schemas.microsoft.com/office/word/2010/wordprocessingShape" xmlns:wpg="http://schemas.microsoft.com/office/word/2010/wordprocessingGroup" xmlns:mc="http://schemas.openxmlformats.org/markup-compatibility/2006" xmlns:wp14="http://schemas.microsoft.com/office/word/2010/wordprocessingDrawing" xmlns:w14="http://schemas.microsoft.com/office/word/2010/wordml" mc:Ignorable="w14 wp14">
   <w:body>
     <w:p>
       <w:pPr>
@@ -228,13 +228,39 @@
         <w:pStyle w:val="Normal"/>
         <w:bidi w:val="0"/>
         <w:jc w:val="start"/>
-        <w:rPr/>
-      </w:pPr>
-      <w:r>
-        <w:rPr>
-          <w:lang w:val="en-US" w:eastAsia="zh-CN" w:bidi="hi-IN"/>
-        </w:rPr>
-        <w:t xml:space="preserve">Second local table file: </w:t>
+        <w:rPr>
+          <w:lang w:val="en-US" w:eastAsia="zh-CN" w:bidi="hi-IN"/>
+        </w:rPr>
+      </w:pPr>
+      <w:r>
+        <w:rPr>
+          <w:lang w:val="en-US" w:eastAsia="zh-CN" w:bidi="hi-IN"/>
+        </w:rPr>
+        <w:t xml:space="preserve">Maecenas auctor lacus mauris, vitae fringilla nunc consequat eu. Interdum et malesuada fames ac ante ipsum primis in faucibus. Suspendisse faucibus, dolor vitae ultrices imperdiet, dui erat semper nisl, sed suscipit tellus risus a elit. </w:t>
+      </w:r>
+      <w:r>
+        <w:rPr>
+          <w:lang w:val="en-US" w:eastAsia="zh-CN" w:bidi="hi-IN"/>
+        </w:rPr>
+        <w:t>This is the s</w:t>
+      </w:r>
+      <w:r>
+        <w:rPr>
+          <w:lang w:val="en-US" w:eastAsia="zh-CN" w:bidi="hi-IN"/>
+        </w:rPr>
+        <w:t xml:space="preserve">econd local table </w:t>
+      </w:r>
+      <w:r>
+        <w:rPr>
+          <w:lang w:val="en-US" w:eastAsia="zh-CN" w:bidi="hi-IN"/>
+        </w:rPr>
+        <w:t>link split in two lines</w:t>
+      </w:r>
+      <w:r>
+        <w:rPr>
+          <w:lang w:val="en-US" w:eastAsia="zh-CN" w:bidi="hi-IN"/>
+        </w:rPr>
+        <w:t xml:space="preserve">: </w:t>
       </w:r>
       <w:hyperlink r:id="rId3">
         <w:r>
@@ -245,36 +271,6 @@
           <w:t>This is the data of the second table</w:t>
         </w:r>
       </w:hyperlink>
-    </w:p>
-    <w:p>
-      <w:pPr>
-        <w:pStyle w:val="Normal"/>
-        <w:bidi w:val="0"/>
-        <w:jc w:val="start"/>
-        <w:rPr>
-          <w:lang w:val="en-US" w:eastAsia="zh-CN" w:bidi="hi-IN"/>
-        </w:rPr>
-      </w:pPr>
-      <w:r>
-        <w:rPr>
-          <w:lang w:val="en-US" w:eastAsia="zh-CN" w:bidi="hi-IN"/>
-        </w:rPr>
-      </w:r>
-    </w:p>
-    <w:p>
-      <w:pPr>
-        <w:pStyle w:val="Normal"/>
-        <w:bidi w:val="0"/>
-        <w:jc w:val="start"/>
-        <w:rPr>
-          <w:lang w:val="en-US" w:eastAsia="zh-CN" w:bidi="hi-IN"/>
-        </w:rPr>
-      </w:pPr>
-      <w:r>
-        <w:rPr>
-          <w:lang w:val="en-US" w:eastAsia="zh-CN" w:bidi="hi-IN"/>
-        </w:rPr>
-      </w:r>
       <w:r>
         <w:br w:type="page"/>
       </w:r>
@@ -769,7 +765,7 @@
     <w:sectPr>
       <w:type w:val="nextPage"/>
       <w:pgSz w:w="11906" w:h="16838"/>
-      <w:pgMar w:left="1134" w:right="1134" w:gutter="0" w:header="0" w:top="1134" w:footer="0" w:bottom="1134"/>
+      <w:pgMar w:left="1134" w:right="1134" w:header="0" w:top="1134" w:footer="0" w:bottom="1134" w:gutter="0"/>
       <w:pgNumType w:fmt="decimal"/>
       <w:formProt w:val="false"/>
       <w:textDirection w:val="lrTb"/>
@@ -780,7 +776,7 @@
 </file>
 
 <file path=word/numbering.xml><?xml version="1.0" encoding="utf-8"?>
-<w:numbering xmlns:w="http://schemas.openxmlformats.org/wordprocessingml/2006/main" xmlns:o="urn:schemas-microsoft-com:office:office" xmlns:r="http://schemas.openxmlformats.org/officeDocument/2006/relationships" xmlns:v="urn:schemas-microsoft-com:vml" xmlns:mc="http://schemas.openxmlformats.org/markup-compatibility/2006" xmlns:w14="http://schemas.microsoft.com/office/word/2010/wordml" mc:Ignorable="w14">
+<w:numbering xmlns:w="http://schemas.openxmlformats.org/wordprocessingml/2006/main" xmlns:o="urn:schemas-microsoft-com:office:office" xmlns:r="http://schemas.openxmlformats.org/officeDocument/2006/relationships" xmlns:v="urn:schemas-microsoft-com:vml">
   <w:abstractNum w:abstractNumId="1">
     <w:lvl w:ilvl="0">
       <w:start w:val="1"/>
@@ -793,7 +789,6 @@
         </w:tabs>
         <w:ind w:start="754" w:hanging="397"/>
       </w:pPr>
-      <w:rPr/>
     </w:lvl>
     <w:lvl w:ilvl="1">
       <w:start w:val="1"/>
@@ -806,7 +801,6 @@
         </w:tabs>
         <w:ind w:start="1151" w:hanging="397"/>
       </w:pPr>
-      <w:rPr/>
     </w:lvl>
     <w:lvl w:ilvl="2">
       <w:start w:val="1"/>
@@ -819,7 +813,6 @@
         </w:tabs>
         <w:ind w:start="1548" w:hanging="397"/>
       </w:pPr>
-      <w:rPr/>
     </w:lvl>
     <w:lvl w:ilvl="3">
       <w:start w:val="1"/>
@@ -832,7 +825,6 @@
         </w:tabs>
         <w:ind w:start="1945" w:hanging="397"/>
       </w:pPr>
-      <w:rPr/>
     </w:lvl>
     <w:lvl w:ilvl="4">
       <w:start w:val="1"/>
@@ -845,7 +837,6 @@
         </w:tabs>
         <w:ind w:start="2342" w:hanging="397"/>
       </w:pPr>
-      <w:rPr/>
     </w:lvl>
     <w:lvl w:ilvl="5">
       <w:start w:val="1"/>
@@ -858,7 +849,6 @@
         </w:tabs>
         <w:ind w:start="2738" w:hanging="397"/>
       </w:pPr>
-      <w:rPr/>
     </w:lvl>
     <w:lvl w:ilvl="6">
       <w:start w:val="1"/>
@@ -871,7 +861,6 @@
         </w:tabs>
         <w:ind w:start="3135" w:hanging="397"/>
       </w:pPr>
-      <w:rPr/>
     </w:lvl>
     <w:lvl w:ilvl="7">
       <w:start w:val="1"/>
@@ -884,7 +873,6 @@
         </w:tabs>
         <w:ind w:start="3532" w:hanging="397"/>
       </w:pPr>
-      <w:rPr/>
     </w:lvl>
     <w:lvl w:ilvl="8">
       <w:start w:val="1"/>
@@ -897,7 +885,6 @@
         </w:tabs>
         <w:ind w:start="3929" w:hanging="397"/>
       </w:pPr>
-      <w:rPr/>
     </w:lvl>
   </w:abstractNum>
   <w:abstractNum w:abstractNumId="2">
@@ -1035,6 +1022,7 @@
       <w:rPr>
         <w:rFonts w:ascii="Liberation Serif" w:hAnsi="Liberation Serif" w:eastAsia="Noto Serif CJK SC" w:cs="Lohit Devanagari"/>
         <w:kern w:val="2"/>
+        <w:sz w:val="20"/>
         <w:szCs w:val="24"/>
         <w:lang w:val="pt-BR" w:eastAsia="zh-CN" w:bidi="hi-IN"/>
       </w:rPr>

</xml_diff>